<commit_message>
Updated Outline and Added Map files
Updating Outline. Intro. Added Maps and shapefiles to folder
</commit_message>
<xml_diff>
--- a/writing/policy_annotated_bib.docx
+++ b/writing/policy_annotated_bib.docx
@@ -149,7 +149,15 @@
       </w:r>
       <w:proofErr w:type="spellEnd"/>
       <w:r>
-        <w:t xml:space="preserve"> has contract for gold mining in CAR as well. Three Russian combat journalists would tried to make a documentary on Wagner activities in CAR were killed in 2018. Two others were poisoned but lived. Finds that </w:t>
+        <w:t xml:space="preserve"> has contract for gold mining in CAR as well. Three Russian combat journalists would </w:t>
+      </w:r>
+      <w:proofErr w:type="gramStart"/>
+      <w:r>
+        <w:t>tried</w:t>
+      </w:r>
+      <w:proofErr w:type="gramEnd"/>
+      <w:r>
+        <w:t xml:space="preserve"> to make a documentary on Wagner activities in CAR were killed in 2018. Two others were poisoned but lived. Finds that </w:t>
       </w:r>
       <w:proofErr w:type="spellStart"/>
       <w:r>
@@ -244,15 +252,31 @@
       </w:pPr>
       <w:r>
         <w:lastRenderedPageBreak/>
-        <w:t xml:space="preserve">Into Africa: </w:t>
-      </w:r>
-      <w:proofErr w:type="spellStart"/>
-      <w:r>
-        <w:t>Prigozhin</w:t>
-      </w:r>
-      <w:proofErr w:type="spellEnd"/>
-      <w:r>
-        <w:t>, Wagner, and the Russian Military</w:t>
+        <w:t>Where</w:t>
+      </w:r>
+      <w:r>
+        <w:t>’</w:t>
+      </w:r>
+      <w:r>
+        <w:t>s Wagner? The All-New Exploits of Russia</w:t>
+      </w:r>
+      <w:r>
+        <w:t>’</w:t>
+      </w:r>
+      <w:r>
+        <w:t xml:space="preserve">s </w:t>
+      </w:r>
+      <w:r>
+        <w:t>“</w:t>
+      </w:r>
+      <w:r>
+        <w:t>Private</w:t>
+      </w:r>
+      <w:r>
+        <w:t>”</w:t>
+      </w:r>
+      <w:r>
+        <w:t xml:space="preserve"> Military Company</w:t>
       </w:r>
     </w:p>
     <w:p>
@@ -260,7 +284,7 @@
         <w:spacing w:after="0"/>
       </w:pPr>
       <w:r>
-        <w:t>Kimberly Marten</w:t>
+        <w:t>KIMBERLY MARTEN</w:t>
       </w:r>
     </w:p>
     <w:p>
@@ -268,170 +292,97 @@
         <w:spacing w:after="0"/>
       </w:pPr>
       <w:r>
-        <w:t>Date: 1/4/2019</w:t>
+        <w:t>Date: 9/15/2020</w:t>
       </w:r>
     </w:p>
     <w:p/>
     <w:p>
       <w:r>
-        <w:t xml:space="preserve">Article uses evidence from Russian, French, and African media sources about </w:t>
-      </w:r>
-      <w:proofErr w:type="spellStart"/>
-      <w:r>
-        <w:t>Prigozhin</w:t>
+        <w:t>Provides an update on Wagner Group</w:t>
       </w:r>
       <w:r>
         <w:t>’</w:t>
       </w:r>
       <w:r>
-        <w:t>s</w:t>
-      </w:r>
-      <w:proofErr w:type="spellEnd"/>
-      <w:r>
-        <w:t xml:space="preserve"> and Wagner</w:t>
+        <w:t xml:space="preserve">s activities since the Fall of 2019. The document highlights their use by the Russian state, some of their failures, and human rights abuses. Like other article, provides background on Wagner Group. Believes that plausible deniability is almost a </w:t>
+      </w:r>
+      <w:proofErr w:type="spellStart"/>
+      <w:r>
+        <w:t>nonuse</w:t>
+      </w:r>
+      <w:proofErr w:type="spellEnd"/>
+      <w:r>
+        <w:t xml:space="preserve"> because of the </w:t>
+      </w:r>
+      <w:proofErr w:type="gramStart"/>
+      <w:r>
+        <w:t>amount</w:t>
+      </w:r>
+      <w:proofErr w:type="gramEnd"/>
+      <w:r>
+        <w:t xml:space="preserve"> of journalists following the group. The </w:t>
+      </w:r>
+      <w:r>
+        <w:t>“</w:t>
+      </w:r>
+      <w:r>
+        <w:t>private</w:t>
+      </w:r>
+      <w:r>
+        <w:t>”</w:t>
+      </w:r>
+      <w:r>
+        <w:t xml:space="preserve"> status allows Putin to disavow activities despite encouraging their business interest. Wagner is not a </w:t>
+      </w:r>
+      <w:proofErr w:type="gramStart"/>
+      <w:r>
+        <w:t>“</w:t>
+      </w:r>
+      <w:r>
+        <w:t>mercenaries</w:t>
+      </w:r>
+      <w:r>
+        <w:t>”</w:t>
+      </w:r>
+      <w:proofErr w:type="gramEnd"/>
+      <w:r>
+        <w:t xml:space="preserve"> because while still on contract, they are extremely patriotic, or at least pro-Russian. Mining and energy contracts are common wherever they go. The article covers Wagner actions in Mozambique, Libya, Belarus, </w:t>
+      </w:r>
+      <w:proofErr w:type="gramStart"/>
+      <w:r>
+        <w:t>and  Syria</w:t>
+      </w:r>
+      <w:proofErr w:type="gramEnd"/>
+      <w:r>
+        <w:t xml:space="preserve">. Showed to have mixed results in Mozambique. Sent to fight Islamic rebels. After Mozambique president Filipe </w:t>
+      </w:r>
+      <w:proofErr w:type="spellStart"/>
+      <w:r>
+        <w:t>Nyusi</w:t>
+      </w:r>
+      <w:proofErr w:type="spellEnd"/>
+      <w:r>
+        <w:t xml:space="preserve"> flew to Kremlin, hundreds of Wagner forces sent by Russian contracted planes in 2019. Large amounts of natural gas resources, rubies, ivory, heroin available. Had bad results in Mozambique because often </w:t>
+      </w:r>
+      <w:proofErr w:type="spellStart"/>
+      <w:r>
+        <w:t>quarelled</w:t>
+      </w:r>
+      <w:proofErr w:type="spellEnd"/>
+      <w:r>
+        <w:t xml:space="preserve"> with Mozambique forces who saw them as competitors for smuggling payoffs. Eventually replaced by South African forces. Interesting point about Erik Prince perhaps making offer to Wagner. In Libya, Wagner supported warlord to fight against UN recognized Government of National Accord. Article points out multiple failures by the Group including military defeats, funding issues, and failure to uphold contracts. Still presence is heavy in Libya. Belarus involvement is unclear. Cites a weird story about Russian men in military fatigues were arrested at a resort, did not hide their identities, were not armed, and eventually sent home. Ultimately, Wagner should not be viewed as a private group but rather an arm in Russia</w:t>
       </w:r>
       <w:r>
         <w:t>’</w:t>
       </w:r>
       <w:r>
-        <w:t xml:space="preserve">s 2018 activities. Finds that Putin may have </w:t>
-      </w:r>
-      <w:r>
-        <w:t>“</w:t>
-      </w:r>
-      <w:r>
-        <w:t xml:space="preserve">arranged the collaboration of the Russian military in </w:t>
-      </w:r>
-      <w:proofErr w:type="spellStart"/>
-      <w:r>
-        <w:t>Prigozhin</w:t>
-      </w:r>
-      <w:r>
-        <w:t>’</w:t>
-      </w:r>
-      <w:r>
-        <w:t>s</w:t>
-      </w:r>
-      <w:proofErr w:type="spellEnd"/>
-      <w:r>
-        <w:t xml:space="preserve"> corrupt deals in Africa in order to mend a dispute within the Kremlin elite</w:t>
-      </w:r>
-      <w:r>
-        <w:t>”</w:t>
-      </w:r>
-      <w:r>
-        <w:t xml:space="preserve">. Article states that Putin is concerned in his last legal term that he will lose support by seeming weak. Putin must manage the elite rivals in the government. Dmitry Utkin Wagner commander and another Wagner commander have received medals from Putin. Wagner fighter have been buried with Russian military </w:t>
-      </w:r>
-      <w:proofErr w:type="spellStart"/>
-      <w:r>
-        <w:t>honors</w:t>
-      </w:r>
-      <w:proofErr w:type="spellEnd"/>
-      <w:r>
-        <w:t xml:space="preserve"> after cooperation with Russian forces. Putin claimed in 2018 that Wagner, if the Group </w:t>
-      </w:r>
-      <w:r>
-        <w:t>“</w:t>
-      </w:r>
-      <w:r>
-        <w:t>violates something</w:t>
-      </w:r>
-      <w:r>
-        <w:t>”</w:t>
-      </w:r>
-      <w:r>
-        <w:t xml:space="preserve"> they can be held accountable but Russia law. If they don</w:t>
-      </w:r>
-      <w:r>
-        <w:t>’</w:t>
-      </w:r>
-      <w:r>
-        <w:t>t, they can operate anywhere. References US-Wagner Conoco conflict (Deir-</w:t>
-      </w:r>
-      <w:proofErr w:type="spellStart"/>
-      <w:r>
-        <w:t>el</w:t>
-      </w:r>
-      <w:proofErr w:type="spellEnd"/>
-      <w:r>
-        <w:t>-</w:t>
-      </w:r>
-      <w:proofErr w:type="spellStart"/>
-      <w:r>
-        <w:t>Zour</w:t>
-      </w:r>
-      <w:proofErr w:type="spellEnd"/>
-      <w:r>
-        <w:t xml:space="preserve">). Author believes outcome had to do with infighting between </w:t>
-      </w:r>
-      <w:proofErr w:type="spellStart"/>
-      <w:r>
-        <w:t>Prigozhin</w:t>
-      </w:r>
-      <w:proofErr w:type="spellEnd"/>
-      <w:r>
-        <w:t xml:space="preserve"> and Russian uniformed military. Goes on to talk about Sudan, CAR, and Libya. In 2018, Russian MP oversaw gold contract with Sudan. Ties to </w:t>
-      </w:r>
-      <w:proofErr w:type="spellStart"/>
-      <w:r>
-        <w:t>Prigozhin</w:t>
-      </w:r>
-      <w:proofErr w:type="spellEnd"/>
-      <w:r>
-        <w:t xml:space="preserve">. CAR- In 2017, Russian foreign minister convinced UN to allow Russia to sell weapons to CAR and Russian military trainers for a year. Russian soldiers trained without insignia. Believed to be a party of the Sewa Security Service. Also provide security for diamond mines. </w:t>
-      </w:r>
-      <w:proofErr w:type="spellStart"/>
-      <w:r>
-        <w:t>Prigozhin</w:t>
-      </w:r>
-      <w:proofErr w:type="spellEnd"/>
-      <w:r>
-        <w:t xml:space="preserve"> has contract for gold mining in CAR as well. Three Russian combat journalists would tried to make a documentary on Wagner activities in CAR were killed in 2018. Two others were poisoned but lived. Finds that </w:t>
-      </w:r>
-      <w:proofErr w:type="spellStart"/>
-      <w:r>
-        <w:t>Prigozhin</w:t>
-      </w:r>
-      <w:proofErr w:type="spellEnd"/>
-      <w:r>
-        <w:t xml:space="preserve"> is playing a leading role despite military contract lawsuits and Deir-</w:t>
-      </w:r>
-      <w:proofErr w:type="spellStart"/>
-      <w:r>
-        <w:t>el</w:t>
-      </w:r>
-      <w:proofErr w:type="spellEnd"/>
-      <w:r>
-        <w:t>-</w:t>
-      </w:r>
-      <w:proofErr w:type="spellStart"/>
-      <w:r>
-        <w:t>Zour</w:t>
-      </w:r>
-      <w:proofErr w:type="spellEnd"/>
-      <w:r>
-        <w:t xml:space="preserve">. Russian state is involved with his business in CAR. Deals are shady and through firms. Adds to work, a more detailed analysis of </w:t>
-      </w:r>
-      <w:proofErr w:type="spellStart"/>
-      <w:r>
-        <w:t>Prigozhin</w:t>
-      </w:r>
-      <w:r>
-        <w:t>’</w:t>
-      </w:r>
-      <w:r>
-        <w:t>s</w:t>
-      </w:r>
-      <w:proofErr w:type="spellEnd"/>
-      <w:r>
-        <w:t xml:space="preserve"> dynamic with Russian military. Many themes remain common, Wagner should be viewed as a Russian arm of the state, isn</w:t>
-      </w:r>
-      <w:r>
-        <w:t>’</w:t>
-      </w:r>
-      <w:r>
-        <w:t xml:space="preserve">t as successful as generally thought, tied to corrupt business decisions, does not always get along with Russian military. </w:t>
-      </w:r>
+        <w:t>s hybrid strategy. Their use has a criminal component. Their use does not necessarily suggest experience, but rather a means for Russia to be involved in periphery interests that the Russian state does not believe it necessary to risk more reliable troops. Sees Wagner as a failure and a woeful misuse by Putin.</w:t>
+      </w:r>
+    </w:p>
+    <w:p>
+      <w:pPr>
+        <w:spacing w:after="0"/>
+      </w:pPr>
     </w:p>
     <w:p>
       <w:pPr>
@@ -1091,7 +1042,15 @@
         <w:t>’</w:t>
       </w:r>
       <w:r>
-        <w:t>s arms sales greatly exceed those of other major powers and continue to grow while those of others stagnate. Algeria, Egypt, Libya, CAR, and, to a lesser extent, Angola emerge in data as key recipients of Russian assistance.</w:t>
+        <w:t xml:space="preserve">s arms sales greatly exceed those of other major powers and continue to grow while those of others stagnate. Algeria, Egypt, Libya, CAR, and, to a lesser extent, Angola </w:t>
+      </w:r>
+      <w:proofErr w:type="gramStart"/>
+      <w:r>
+        <w:t>emerge</w:t>
+      </w:r>
+      <w:proofErr w:type="gramEnd"/>
+      <w:r>
+        <w:t xml:space="preserve"> in data as key recipients of Russian assistance.</w:t>
       </w:r>
       <w:r>
         <w:t xml:space="preserve"> </w:t>
@@ -1380,7 +1339,15 @@
         </w:numPr>
       </w:pPr>
       <w:r>
-        <w:t xml:space="preserve">Tier 1:High Potential - Expect PMC use to increase in CAR </w:t>
+        <w:t xml:space="preserve">Tier </w:t>
+      </w:r>
+      <w:proofErr w:type="gramStart"/>
+      <w:r>
+        <w:t>1:High</w:t>
+      </w:r>
+      <w:proofErr w:type="gramEnd"/>
+      <w:r>
+        <w:t xml:space="preserve"> Potential - Expect PMC use to increase in CAR </w:t>
       </w:r>
       <w:r>
         <w:t>–</w:t>
@@ -1409,8 +1376,6 @@
         <w:t xml:space="preserve"> importance to U.S. - 24</w:t>
       </w:r>
     </w:p>
-    <w:p/>
-    <w:p/>
     <w:sectPr>
       <w:pgSz w:w="12240" w:h="15840"/>
       <w:pgMar w:top="1440" w:right="1440" w:bottom="1440" w:left="1440" w:header="720" w:footer="720" w:gutter="0"/>
@@ -1419,6 +1384,56 @@
     </w:sectPr>
   </w:body>
 </w:document>
+</file>
+
+<file path=word/endnotes.xml><?xml version="1.0" encoding="utf-8"?>
+<w:endnotes xmlns:wpc="http://schemas.microsoft.com/office/word/2010/wordprocessingCanvas" xmlns:cx="http://schemas.microsoft.com/office/drawing/2014/chartex" xmlns:cx1="http://schemas.microsoft.com/office/drawing/2015/9/8/chartex" xmlns:cx2="http://schemas.microsoft.com/office/drawing/2015/10/21/chartex" xmlns:cx3="http://schemas.microsoft.com/office/drawing/2016/5/9/chartex" xmlns:cx4="http://schemas.microsoft.com/office/drawing/2016/5/10/chartex" xmlns:cx5="http://schemas.microsoft.com/office/drawing/2016/5/11/chartex" xmlns:cx6="http://schemas.microsoft.com/office/drawing/2016/5/12/chartex" xmlns:cx7="http://schemas.microsoft.com/office/drawing/2016/5/13/chartex" xmlns:cx8="http://schemas.microsoft.com/office/drawing/2016/5/14/chartex" xmlns:mc="http://schemas.openxmlformats.org/markup-compatibility/2006" xmlns:aink="http://schemas.microsoft.com/office/drawing/2016/ink" xmlns:am3d="http://schemas.microsoft.com/office/drawing/2017/model3d" xmlns:o="urn:schemas-microsoft-com:office:office" xmlns:r="http://schemas.openxmlformats.org/officeDocument/2006/relationships" xmlns:m="http://schemas.openxmlformats.org/officeDocument/2006/math" xmlns:v="urn:schemas-microsoft-com:vml" xmlns:wp14="http://schemas.microsoft.com/office/word/2010/wordprocessingDrawing" xmlns:wp="http://schemas.openxmlformats.org/drawingml/2006/wordprocessingDrawing" xmlns:w10="urn:schemas-microsoft-com:office:word" xmlns:w="http://schemas.openxmlformats.org/wordprocessingml/2006/main" xmlns:w14="http://schemas.microsoft.com/office/word/2010/wordml" xmlns:w15="http://schemas.microsoft.com/office/word/2012/wordml" xmlns:w16cex="http://schemas.microsoft.com/office/word/2018/wordml/cex" xmlns:w16cid="http://schemas.microsoft.com/office/word/2016/wordml/cid" xmlns:w16="http://schemas.microsoft.com/office/word/2018/wordml" xmlns:w16sdtdh="http://schemas.microsoft.com/office/word/2020/wordml/sdtdatahash" xmlns:w16se="http://schemas.microsoft.com/office/word/2015/wordml/symex" xmlns:wpg="http://schemas.microsoft.com/office/word/2010/wordprocessingGroup" xmlns:wpi="http://schemas.microsoft.com/office/word/2010/wordprocessingInk" xmlns:wne="http://schemas.microsoft.com/office/word/2006/wordml" xmlns:wps="http://schemas.microsoft.com/office/word/2010/wordprocessingShape" mc:Ignorable="w14 w15 w16se w16cid w16 w16cex w16sdtdh wp14">
+  <w:endnote w:type="separator" w:id="-1">
+    <w:p>
+      <w:pPr>
+        <w:spacing w:after="0" w:line="240" w:lineRule="auto"/>
+      </w:pPr>
+      <w:r>
+        <w:separator/>
+      </w:r>
+    </w:p>
+  </w:endnote>
+  <w:endnote w:type="continuationSeparator" w:id="0">
+    <w:p>
+      <w:pPr>
+        <w:spacing w:after="0" w:line="240" w:lineRule="auto"/>
+      </w:pPr>
+      <w:r>
+        <w:continuationSeparator/>
+      </w:r>
+    </w:p>
+  </w:endnote>
+</w:endnotes>
+</file>
+
+<file path=word/footnotes.xml><?xml version="1.0" encoding="utf-8"?>
+<w:footnotes xmlns:wpc="http://schemas.microsoft.com/office/word/2010/wordprocessingCanvas" xmlns:cx="http://schemas.microsoft.com/office/drawing/2014/chartex" xmlns:cx1="http://schemas.microsoft.com/office/drawing/2015/9/8/chartex" xmlns:cx2="http://schemas.microsoft.com/office/drawing/2015/10/21/chartex" xmlns:cx3="http://schemas.microsoft.com/office/drawing/2016/5/9/chartex" xmlns:cx4="http://schemas.microsoft.com/office/drawing/2016/5/10/chartex" xmlns:cx5="http://schemas.microsoft.com/office/drawing/2016/5/11/chartex" xmlns:cx6="http://schemas.microsoft.com/office/drawing/2016/5/12/chartex" xmlns:cx7="http://schemas.microsoft.com/office/drawing/2016/5/13/chartex" xmlns:cx8="http://schemas.microsoft.com/office/drawing/2016/5/14/chartex" xmlns:mc="http://schemas.openxmlformats.org/markup-compatibility/2006" xmlns:aink="http://schemas.microsoft.com/office/drawing/2016/ink" xmlns:am3d="http://schemas.microsoft.com/office/drawing/2017/model3d" xmlns:o="urn:schemas-microsoft-com:office:office" xmlns:r="http://schemas.openxmlformats.org/officeDocument/2006/relationships" xmlns:m="http://schemas.openxmlformats.org/officeDocument/2006/math" xmlns:v="urn:schemas-microsoft-com:vml" xmlns:wp14="http://schemas.microsoft.com/office/word/2010/wordprocessingDrawing" xmlns:wp="http://schemas.openxmlformats.org/drawingml/2006/wordprocessingDrawing" xmlns:w10="urn:schemas-microsoft-com:office:word" xmlns:w="http://schemas.openxmlformats.org/wordprocessingml/2006/main" xmlns:w14="http://schemas.microsoft.com/office/word/2010/wordml" xmlns:w15="http://schemas.microsoft.com/office/word/2012/wordml" xmlns:w16cex="http://schemas.microsoft.com/office/word/2018/wordml/cex" xmlns:w16cid="http://schemas.microsoft.com/office/word/2016/wordml/cid" xmlns:w16="http://schemas.microsoft.com/office/word/2018/wordml" xmlns:w16sdtdh="http://schemas.microsoft.com/office/word/2020/wordml/sdtdatahash" xmlns:w16se="http://schemas.microsoft.com/office/word/2015/wordml/symex" xmlns:wpg="http://schemas.microsoft.com/office/word/2010/wordprocessingGroup" xmlns:wpi="http://schemas.microsoft.com/office/word/2010/wordprocessingInk" xmlns:wne="http://schemas.microsoft.com/office/word/2006/wordml" xmlns:wps="http://schemas.microsoft.com/office/word/2010/wordprocessingShape" mc:Ignorable="w14 w15 w16se w16cid w16 w16cex w16sdtdh wp14">
+  <w:footnote w:type="separator" w:id="-1">
+    <w:p>
+      <w:pPr>
+        <w:spacing w:after="0" w:line="240" w:lineRule="auto"/>
+      </w:pPr>
+      <w:r>
+        <w:separator/>
+      </w:r>
+    </w:p>
+  </w:footnote>
+  <w:footnote w:type="continuationSeparator" w:id="0">
+    <w:p>
+      <w:pPr>
+        <w:spacing w:after="0" w:line="240" w:lineRule="auto"/>
+      </w:pPr>
+      <w:r>
+        <w:continuationSeparator/>
+      </w:r>
+    </w:p>
+  </w:footnote>
+</w:footnotes>
 </file>
 
 <file path=word/numbering.xml><?xml version="1.0" encoding="utf-8"?>
@@ -1781,6 +1796,7 @@
     <w:lsdException w:name="HTML Sample" w:semiHidden="1" w:unhideWhenUsed="1"/>
     <w:lsdException w:name="HTML Typewriter" w:semiHidden="1" w:unhideWhenUsed="1"/>
     <w:lsdException w:name="HTML Variable" w:semiHidden="1" w:unhideWhenUsed="1"/>
+    <w:lsdException w:name="Normal Table" w:semiHidden="1" w:unhideWhenUsed="1"/>
     <w:lsdException w:name="annotation subject" w:semiHidden="1" w:unhideWhenUsed="1"/>
     <w:lsdException w:name="No List" w:semiHidden="1" w:unhideWhenUsed="1"/>
     <w:lsdException w:name="Outline List 1" w:semiHidden="1" w:unhideWhenUsed="1"/>
@@ -1827,8 +1843,10 @@
     <w:lsdException w:name="Table Subtle 2" w:semiHidden="1" w:unhideWhenUsed="1"/>
     <w:lsdException w:name="Table Web 1" w:semiHidden="1" w:unhideWhenUsed="1"/>
     <w:lsdException w:name="Table Web 2" w:semiHidden="1" w:unhideWhenUsed="1"/>
+    <w:lsdException w:name="Table Web 3" w:semiHidden="1" w:unhideWhenUsed="1"/>
     <w:lsdException w:name="Balloon Text" w:semiHidden="1" w:unhideWhenUsed="1"/>
     <w:lsdException w:name="Table Grid" w:uiPriority="39"/>
+    <w:lsdException w:name="Table Theme" w:semiHidden="1" w:unhideWhenUsed="1"/>
     <w:lsdException w:name="Placeholder Text" w:semiHidden="1"/>
     <w:lsdException w:name="No Spacing" w:uiPriority="1" w:qFormat="1"/>
     <w:lsdException w:name="Light Shading" w:uiPriority="60"/>
@@ -2108,6 +2126,50 @@
       <w:sz w:val="24"/>
       <w:szCs w:val="24"/>
     </w:rPr>
+  </w:style>
+  <w:style w:type="paragraph" w:styleId="Header">
+    <w:name w:val="header"/>
+    <w:basedOn w:val="Normal"/>
+    <w:link w:val="HeaderChar"/>
+    <w:uiPriority w:val="99"/>
+    <w:unhideWhenUsed/>
+    <w:rsid w:val="00F951A8"/>
+    <w:pPr>
+      <w:tabs>
+        <w:tab w:val="center" w:pos="4513"/>
+        <w:tab w:val="right" w:pos="9026"/>
+      </w:tabs>
+      <w:spacing w:after="0" w:line="240" w:lineRule="auto"/>
+    </w:pPr>
+  </w:style>
+  <w:style w:type="character" w:customStyle="1" w:styleId="HeaderChar">
+    <w:name w:val="Header Char"/>
+    <w:basedOn w:val="DefaultParagraphFont"/>
+    <w:link w:val="Header"/>
+    <w:uiPriority w:val="99"/>
+    <w:rsid w:val="00F951A8"/>
+  </w:style>
+  <w:style w:type="paragraph" w:styleId="Footer">
+    <w:name w:val="footer"/>
+    <w:basedOn w:val="Normal"/>
+    <w:link w:val="FooterChar"/>
+    <w:uiPriority w:val="99"/>
+    <w:unhideWhenUsed/>
+    <w:rsid w:val="00F951A8"/>
+    <w:pPr>
+      <w:tabs>
+        <w:tab w:val="center" w:pos="4513"/>
+        <w:tab w:val="right" w:pos="9026"/>
+      </w:tabs>
+      <w:spacing w:after="0" w:line="240" w:lineRule="auto"/>
+    </w:pPr>
+  </w:style>
+  <w:style w:type="character" w:customStyle="1" w:styleId="FooterChar">
+    <w:name w:val="Footer Char"/>
+    <w:basedOn w:val="DefaultParagraphFont"/>
+    <w:link w:val="Footer"/>
+    <w:uiPriority w:val="99"/>
+    <w:rsid w:val="00F951A8"/>
   </w:style>
 </w:styles>
 </file>

</xml_diff>